<commit_message>
Fixed a function name in tutorial 6 document
</commit_message>
<xml_diff>
--- a/Tutorials/06-Raytrace/06-Raytrace.docx
+++ b/Tutorials/06-Raytrace/06-Raytrace.docx
@@ -1746,7 +1746,6 @@
         <w:t xml:space="preserve">have noticed that the first entry in the heap is the UAV and second entry is the SRV. This matches the ray-generation shader expected root-table layout – we created its root-signature with a single table with 2 entries (refresh your memory by looking at </w:t>
       </w:r>
       <w:proofErr w:type="spellStart"/>
-      <w:proofErr w:type="gramStart"/>
       <w:r>
         <w:rPr>
           <w:rFonts w:ascii="Consolas" w:hAnsi="Consolas" w:cs="Consolas"/>
@@ -1754,9 +1753,8 @@
           <w:sz w:val="19"/>
           <w:szCs w:val="19"/>
         </w:rPr>
-        <w:t>createRayGenProgram</w:t>
-      </w:r>
-      <w:proofErr w:type="spellEnd"/>
+        <w:t>createRayGen</w:t>
+      </w:r>
       <w:r>
         <w:rPr>
           <w:rFonts w:ascii="Consolas" w:hAnsi="Consolas" w:cs="Consolas"/>
@@ -1764,9 +1762,11 @@
           <w:sz w:val="19"/>
           <w:szCs w:val="19"/>
         </w:rPr>
-        <w:t>(</w:t>
-      </w:r>
-      <w:proofErr w:type="gramEnd"/>
+        <w:t>RootDesc</w:t>
+      </w:r>
+      <w:bookmarkStart w:id="0" w:name="_GoBack"/>
+      <w:bookmarkEnd w:id="0"/>
+      <w:proofErr w:type="spellEnd"/>
       <w:r>
         <w:rPr>
           <w:rFonts w:ascii="Consolas" w:hAnsi="Consolas" w:cs="Consolas"/>
@@ -1774,7 +1774,7 @@
           <w:sz w:val="19"/>
           <w:szCs w:val="19"/>
         </w:rPr>
-        <w:t>)</w:t>
+        <w:t>()</w:t>
       </w:r>
       <w:r>
         <w:t>).</w:t>
@@ -2765,7 +2765,7 @@
           <w:szCs w:val="22"/>
         </w:rPr>
       </w:pPr>
-      <w:bookmarkStart w:id="0" w:name="_Hlk496622060"/>
+      <w:bookmarkStart w:id="1" w:name="_Hlk496622060"/>
     </w:p>
     <w:p>
       <w:pPr>
@@ -2774,7 +2774,7 @@
       <w:r>
         <w:t xml:space="preserve">Other </w:t>
       </w:r>
-      <w:bookmarkEnd w:id="0"/>
+      <w:bookmarkEnd w:id="1"/>
       <w:r>
         <w:t>Required Changes</w:t>
       </w:r>
@@ -4277,7 +4277,6 @@
                               </w:rPr>
                               <w:t xml:space="preserve"> = </w:t>
                             </w:r>
-                            <w:bookmarkStart w:id="1" w:name="_GoBack"/>
                             <w:proofErr w:type="spellStart"/>
                             <w:r>
                               <w:rPr>
@@ -4356,17 +4355,7 @@
                                 <w:sz w:val="19"/>
                                 <w:szCs w:val="19"/>
                               </w:rPr>
-                              <w:t>)</w:t>
-                            </w:r>
-                            <w:bookmarkEnd w:id="1"/>
-                            <w:r>
-                              <w:rPr>
-                                <w:rFonts w:ascii="Consolas" w:hAnsi="Consolas" w:cs="Consolas"/>
-                                <w:color w:val="000000"/>
-                                <w:sz w:val="19"/>
-                                <w:szCs w:val="19"/>
-                              </w:rPr>
-                              <w:t>;</w:t>
+                              <w:t>);</w:t>
                             </w:r>
                           </w:p>
                           <w:p>
@@ -4641,7 +4630,6 @@
                         </w:rPr>
                         <w:t xml:space="preserve"> = </w:t>
                       </w:r>
-                      <w:bookmarkStart w:id="2" w:name="_GoBack"/>
                       <w:proofErr w:type="spellStart"/>
                       <w:r>
                         <w:rPr>
@@ -4720,17 +4708,7 @@
                           <w:sz w:val="19"/>
                           <w:szCs w:val="19"/>
                         </w:rPr>
-                        <w:t>)</w:t>
-                      </w:r>
-                      <w:bookmarkEnd w:id="2"/>
-                      <w:r>
-                        <w:rPr>
-                          <w:rFonts w:ascii="Consolas" w:hAnsi="Consolas" w:cs="Consolas"/>
-                          <w:color w:val="000000"/>
-                          <w:sz w:val="19"/>
-                          <w:szCs w:val="19"/>
-                        </w:rPr>
-                        <w:t>;</w:t>
+                        <w:t>);</w:t>
                       </w:r>
                     </w:p>
                     <w:p>

</xml_diff>

<commit_message>
Renamed `shader binding table` to `shader table` to match the spec's terminology. Removed SV_IntersectionAttributes and SV_RayPayload, since they are not required
</commit_message>
<xml_diff>
--- a/Tutorials/06-Raytrace/06-Raytrace.docx
+++ b/Tutorials/06-Raytrace/06-Raytrace.docx
@@ -83,7 +83,12 @@
         <w:t>a</w:t>
       </w:r>
       <w:r>
-        <w:t>nd we have the Shader Binding Table. It’s time to put them to use.</w:t>
+        <w:t xml:space="preserve">nd we have the Shader </w:t>
+      </w:r>
+      <w:bookmarkStart w:id="0" w:name="_GoBack"/>
+      <w:bookmarkEnd w:id="0"/>
+      <w:r>
+        <w:t>Table. It’s time to put them to use.</w:t>
       </w:r>
     </w:p>
     <w:p>
@@ -1764,8 +1769,6 @@
         </w:rPr>
         <w:t>RootDesc</w:t>
       </w:r>
-      <w:bookmarkStart w:id="0" w:name="_GoBack"/>
-      <w:bookmarkEnd w:id="0"/>
       <w:proofErr w:type="spellEnd"/>
       <w:r>
         <w:rPr>
@@ -1795,7 +1798,15 @@
     </w:p>
     <w:p>
       <w:r>
-        <w:t xml:space="preserve">Now that we have the resources, we need to bind them to the program. To do that, we need to get back to the shader binding table (SBT) initialization code – </w:t>
+        <w:t xml:space="preserve">Now that we have the resources, we need to bind them to the program. To do that, we need to get back to the </w:t>
+      </w:r>
+      <w:proofErr w:type="spellStart"/>
+      <w:r>
+        <w:t>shader</w:t>
+      </w:r>
+      <w:proofErr w:type="spellEnd"/>
+      <w:r>
+        <w:t xml:space="preserve"> table initialization code – </w:t>
       </w:r>
       <w:proofErr w:type="spellStart"/>
       <w:proofErr w:type="gramStart"/>
@@ -1806,7 +1817,7 @@
           <w:sz w:val="19"/>
           <w:szCs w:val="19"/>
         </w:rPr>
-        <w:t>createShaderBindingTable</w:t>
+        <w:t>createShaderTable</w:t>
       </w:r>
       <w:proofErr w:type="spellEnd"/>
       <w:r>
@@ -2970,7 +2981,27 @@
                                 <w:sz w:val="19"/>
                                 <w:szCs w:val="19"/>
                               </w:rPr>
-                              <w:t>[shader(</w:t>
+                              <w:t>[</w:t>
+                            </w:r>
+                            <w:proofErr w:type="spellStart"/>
+                            <w:r>
+                              <w:rPr>
+                                <w:rFonts w:ascii="Consolas" w:hAnsi="Consolas" w:cs="Consolas"/>
+                                <w:color w:val="000000"/>
+                                <w:sz w:val="19"/>
+                                <w:szCs w:val="19"/>
+                              </w:rPr>
+                              <w:t>shader</w:t>
+                            </w:r>
+                            <w:proofErr w:type="spellEnd"/>
+                            <w:r>
+                              <w:rPr>
+                                <w:rFonts w:ascii="Consolas" w:hAnsi="Consolas" w:cs="Consolas"/>
+                                <w:color w:val="000000"/>
+                                <w:sz w:val="19"/>
+                                <w:szCs w:val="19"/>
+                              </w:rPr>
+                              <w:t>(</w:t>
                             </w:r>
                             <w:r>
                               <w:rPr>
@@ -3463,7 +3494,27 @@
                           <w:sz w:val="19"/>
                           <w:szCs w:val="19"/>
                         </w:rPr>
-                        <w:t>[shader(</w:t>
+                        <w:t>[</w:t>
+                      </w:r>
+                      <w:proofErr w:type="spellStart"/>
+                      <w:r>
+                        <w:rPr>
+                          <w:rFonts w:ascii="Consolas" w:hAnsi="Consolas" w:cs="Consolas"/>
+                          <w:color w:val="000000"/>
+                          <w:sz w:val="19"/>
+                          <w:szCs w:val="19"/>
+                        </w:rPr>
+                        <w:t>shader</w:t>
+                      </w:r>
+                      <w:proofErr w:type="spellEnd"/>
+                      <w:r>
+                        <w:rPr>
+                          <w:rFonts w:ascii="Consolas" w:hAnsi="Consolas" w:cs="Consolas"/>
+                          <w:color w:val="000000"/>
+                          <w:sz w:val="19"/>
+                          <w:szCs w:val="19"/>
+                        </w:rPr>
+                        <w:t>(</w:t>
                       </w:r>
                       <w:r>
                         <w:rPr>
@@ -4851,7 +4902,32 @@
     </w:p>
     <w:p>
       <w:r>
-        <w:t>The next section describes the ray-generation entry. We only have a single ray-generation entry per-SBT. In our case it’s the first entry in the SBT buffer.</w:t>
+        <w:t>The next section describes the ray-generation entry. We only have a single ray-generation entry per</w:t>
+      </w:r>
+      <w:r>
+        <w:t xml:space="preserve"> </w:t>
+      </w:r>
+      <w:proofErr w:type="spellStart"/>
+      <w:r>
+        <w:t>shader</w:t>
+      </w:r>
+      <w:proofErr w:type="spellEnd"/>
+      <w:r>
+        <w:t>-table</w:t>
+      </w:r>
+      <w:r>
+        <w:t xml:space="preserve">. In our case it’s the first entry in the </w:t>
+      </w:r>
+      <w:proofErr w:type="spellStart"/>
+      <w:r>
+        <w:t>shader</w:t>
+      </w:r>
+      <w:proofErr w:type="spellEnd"/>
+      <w:r>
+        <w:t>-table</w:t>
+      </w:r>
+      <w:r>
+        <w:t xml:space="preserve"> buffer.</w:t>
       </w:r>
     </w:p>
     <w:p>
@@ -5017,7 +5093,16 @@
                                 <w:sz w:val="19"/>
                                 <w:szCs w:val="19"/>
                               </w:rPr>
-                              <w:t>mpShaderBindingTable</w:t>
+                              <w:t>mpShaderTable</w:t>
+                            </w:r>
+                            <w:r>
+                              <w:rPr>
+                                <w:rFonts w:ascii="Consolas" w:hAnsi="Consolas" w:cs="Consolas"/>
+                                <w:color w:val="008080"/>
+                                <w:sz w:val="19"/>
+                                <w:szCs w:val="19"/>
+                              </w:rPr>
+                              <w:t>-</w:t>
                             </w:r>
                             <w:proofErr w:type="spellEnd"/>
                             <w:r>
@@ -5027,10 +5112,19 @@
                                 <w:sz w:val="19"/>
                                 <w:szCs w:val="19"/>
                               </w:rPr>
-                              <w:t>-&gt;</w:t>
+                              <w:t>&gt;</w:t>
+                            </w:r>
+                            <w:proofErr w:type="gramStart"/>
+                            <w:r>
+                              <w:rPr>
+                                <w:rFonts w:ascii="Consolas" w:hAnsi="Consolas" w:cs="Consolas"/>
+                                <w:color w:val="880000"/>
+                                <w:sz w:val="19"/>
+                                <w:szCs w:val="19"/>
+                              </w:rPr>
+                              <w:t>G</w:t>
                             </w:r>
                             <w:proofErr w:type="spellStart"/>
-                            <w:proofErr w:type="gramStart"/>
                             <w:r>
                               <w:rPr>
                                 <w:rFonts w:ascii="Consolas" w:hAnsi="Consolas" w:cs="Consolas"/>
@@ -5038,18 +5132,18 @@
                                 <w:sz w:val="19"/>
                                 <w:szCs w:val="19"/>
                               </w:rPr>
-                              <w:t>GetGPUVirtualAddress</w:t>
+                              <w:t>etGPUVirtualAddress</w:t>
+                            </w:r>
+                            <w:r>
+                              <w:rPr>
+                                <w:rFonts w:ascii="Consolas" w:hAnsi="Consolas" w:cs="Consolas"/>
+                                <w:color w:val="000000"/>
+                                <w:sz w:val="19"/>
+                                <w:szCs w:val="19"/>
+                              </w:rPr>
+                              <w:t>(</w:t>
                             </w:r>
                             <w:proofErr w:type="spellEnd"/>
-                            <w:r>
-                              <w:rPr>
-                                <w:rFonts w:ascii="Consolas" w:hAnsi="Consolas" w:cs="Consolas"/>
-                                <w:color w:val="000000"/>
-                                <w:sz w:val="19"/>
-                                <w:szCs w:val="19"/>
-                              </w:rPr>
-                              <w:t>(</w:t>
-                            </w:r>
                             <w:proofErr w:type="gramEnd"/>
                             <w:r>
                               <w:rPr>
@@ -5068,7 +5162,16 @@
                                 <w:sz w:val="19"/>
                                 <w:szCs w:val="19"/>
                               </w:rPr>
-                              <w:t>mSbtEntrySize</w:t>
+                              <w:t>mShaderTable</w:t>
+                            </w:r>
+                            <w:r>
+                              <w:rPr>
+                                <w:rFonts w:ascii="Consolas" w:hAnsi="Consolas" w:cs="Consolas"/>
+                                <w:color w:val="000080"/>
+                                <w:sz w:val="19"/>
+                                <w:szCs w:val="19"/>
+                              </w:rPr>
+                              <w:t>EntrySize</w:t>
                             </w:r>
                             <w:proofErr w:type="spellEnd"/>
                             <w:r>
@@ -5163,7 +5266,16 @@
                                 <w:sz w:val="19"/>
                                 <w:szCs w:val="19"/>
                               </w:rPr>
-                              <w:t>mSbtEntrySize</w:t>
+                              <w:t>mShaderTable</w:t>
+                            </w:r>
+                            <w:r>
+                              <w:rPr>
+                                <w:rFonts w:ascii="Consolas" w:hAnsi="Consolas" w:cs="Consolas"/>
+                                <w:color w:val="000080"/>
+                                <w:sz w:val="19"/>
+                                <w:szCs w:val="19"/>
+                              </w:rPr>
+                              <w:t>EntrySize</w:t>
                             </w:r>
                             <w:proofErr w:type="spellEnd"/>
                             <w:r>
@@ -5310,7 +5422,16 @@
                           <w:sz w:val="19"/>
                           <w:szCs w:val="19"/>
                         </w:rPr>
-                        <w:t>mpShaderBindingTable</w:t>
+                        <w:t>mpShaderTable</w:t>
+                      </w:r>
+                      <w:r>
+                        <w:rPr>
+                          <w:rFonts w:ascii="Consolas" w:hAnsi="Consolas" w:cs="Consolas"/>
+                          <w:color w:val="008080"/>
+                          <w:sz w:val="19"/>
+                          <w:szCs w:val="19"/>
+                        </w:rPr>
+                        <w:t>-</w:t>
                       </w:r>
                       <w:proofErr w:type="spellEnd"/>
                       <w:r>
@@ -5320,10 +5441,19 @@
                           <w:sz w:val="19"/>
                           <w:szCs w:val="19"/>
                         </w:rPr>
-                        <w:t>-&gt;</w:t>
+                        <w:t>&gt;</w:t>
+                      </w:r>
+                      <w:proofErr w:type="gramStart"/>
+                      <w:r>
+                        <w:rPr>
+                          <w:rFonts w:ascii="Consolas" w:hAnsi="Consolas" w:cs="Consolas"/>
+                          <w:color w:val="880000"/>
+                          <w:sz w:val="19"/>
+                          <w:szCs w:val="19"/>
+                        </w:rPr>
+                        <w:t>G</w:t>
                       </w:r>
                       <w:proofErr w:type="spellStart"/>
-                      <w:proofErr w:type="gramStart"/>
                       <w:r>
                         <w:rPr>
                           <w:rFonts w:ascii="Consolas" w:hAnsi="Consolas" w:cs="Consolas"/>
@@ -5331,18 +5461,18 @@
                           <w:sz w:val="19"/>
                           <w:szCs w:val="19"/>
                         </w:rPr>
-                        <w:t>GetGPUVirtualAddress</w:t>
+                        <w:t>etGPUVirtualAddress</w:t>
+                      </w:r>
+                      <w:r>
+                        <w:rPr>
+                          <w:rFonts w:ascii="Consolas" w:hAnsi="Consolas" w:cs="Consolas"/>
+                          <w:color w:val="000000"/>
+                          <w:sz w:val="19"/>
+                          <w:szCs w:val="19"/>
+                        </w:rPr>
+                        <w:t>(</w:t>
                       </w:r>
                       <w:proofErr w:type="spellEnd"/>
-                      <w:r>
-                        <w:rPr>
-                          <w:rFonts w:ascii="Consolas" w:hAnsi="Consolas" w:cs="Consolas"/>
-                          <w:color w:val="000000"/>
-                          <w:sz w:val="19"/>
-                          <w:szCs w:val="19"/>
-                        </w:rPr>
-                        <w:t>(</w:t>
-                      </w:r>
                       <w:proofErr w:type="gramEnd"/>
                       <w:r>
                         <w:rPr>
@@ -5361,7 +5491,16 @@
                           <w:sz w:val="19"/>
                           <w:szCs w:val="19"/>
                         </w:rPr>
-                        <w:t>mSbtEntrySize</w:t>
+                        <w:t>mShaderTable</w:t>
+                      </w:r>
+                      <w:r>
+                        <w:rPr>
+                          <w:rFonts w:ascii="Consolas" w:hAnsi="Consolas" w:cs="Consolas"/>
+                          <w:color w:val="000080"/>
+                          <w:sz w:val="19"/>
+                          <w:szCs w:val="19"/>
+                        </w:rPr>
+                        <w:t>EntrySize</w:t>
                       </w:r>
                       <w:proofErr w:type="spellEnd"/>
                       <w:r>
@@ -5456,7 +5595,16 @@
                           <w:sz w:val="19"/>
                           <w:szCs w:val="19"/>
                         </w:rPr>
-                        <w:t>mSbtEntrySize</w:t>
+                        <w:t>mShaderTable</w:t>
+                      </w:r>
+                      <w:r>
+                        <w:rPr>
+                          <w:rFonts w:ascii="Consolas" w:hAnsi="Consolas" w:cs="Consolas"/>
+                          <w:color w:val="000080"/>
+                          <w:sz w:val="19"/>
+                          <w:szCs w:val="19"/>
+                        </w:rPr>
+                        <w:t>EntrySize</w:t>
                       </w:r>
                       <w:proofErr w:type="spellEnd"/>
                       <w:r>
@@ -5480,7 +5628,32 @@
     </w:p>
     <w:p>
       <w:r>
-        <w:t>Next comes the miss-shaders entries. We can have multiple entries – all of them must share the same buffer and we need to specify the stride between miss-shader entries. In our case, the first miss-shader entry is the second entry in the SBT and the stride is our SBT entry size.</w:t>
+        <w:t xml:space="preserve">Next comes the miss-shaders entries. We can have multiple entries – all of them must share the same buffer and we need to specify the stride between miss-shader entries. In our case, the first miss-shader entry is the second entry in the </w:t>
+      </w:r>
+      <w:proofErr w:type="spellStart"/>
+      <w:r>
+        <w:t>shader</w:t>
+      </w:r>
+      <w:proofErr w:type="spellEnd"/>
+      <w:r>
+        <w:t>-table</w:t>
+      </w:r>
+      <w:r>
+        <w:t xml:space="preserve"> and the stride is our </w:t>
+      </w:r>
+      <w:proofErr w:type="spellStart"/>
+      <w:r>
+        <w:t>shader</w:t>
+      </w:r>
+      <w:proofErr w:type="spellEnd"/>
+      <w:r>
+        <w:t>-table</w:t>
+      </w:r>
+      <w:r>
+        <w:t xml:space="preserve"> </w:t>
+      </w:r>
+      <w:r>
+        <w:t>entry size.</w:t>
       </w:r>
       <w:r>
         <w:t xml:space="preserve"> </w:t>
@@ -5589,7 +5762,16 @@
                                 <w:sz w:val="19"/>
                                 <w:szCs w:val="19"/>
                               </w:rPr>
-                              <w:t>missSbtOffset</w:t>
+                              <w:t>missOffset</w:t>
+                            </w:r>
+                            <w:r>
+                              <w:rPr>
+                                <w:rFonts w:ascii="Consolas" w:hAnsi="Consolas" w:cs="Consolas"/>
+                                <w:color w:val="000000"/>
+                                <w:sz w:val="19"/>
+                                <w:szCs w:val="19"/>
+                              </w:rPr>
+                              <w:t xml:space="preserve"> </w:t>
                             </w:r>
                             <w:proofErr w:type="spellEnd"/>
                             <w:r>
@@ -5599,7 +5781,7 @@
                                 <w:sz w:val="19"/>
                                 <w:szCs w:val="19"/>
                               </w:rPr>
-                              <w:t xml:space="preserve"> = 1 * </w:t>
+                              <w:t xml:space="preserve">= 1 * </w:t>
                             </w:r>
                             <w:proofErr w:type="spellStart"/>
                             <w:r>
@@ -5609,7 +5791,25 @@
                                 <w:sz w:val="19"/>
                                 <w:szCs w:val="19"/>
                               </w:rPr>
-                              <w:t>mSbtEntrySize</w:t>
+                              <w:t>mS</w:t>
+                            </w:r>
+                            <w:r>
+                              <w:rPr>
+                                <w:rFonts w:ascii="Consolas" w:hAnsi="Consolas" w:cs="Consolas"/>
+                                <w:color w:val="000080"/>
+                                <w:sz w:val="19"/>
+                                <w:szCs w:val="19"/>
+                              </w:rPr>
+                              <w:t>haderTable</w:t>
+                            </w:r>
+                            <w:r>
+                              <w:rPr>
+                                <w:rFonts w:ascii="Consolas" w:hAnsi="Consolas" w:cs="Consolas"/>
+                                <w:color w:val="000080"/>
+                                <w:sz w:val="19"/>
+                                <w:szCs w:val="19"/>
+                              </w:rPr>
+                              <w:t>EntrySize</w:t>
                             </w:r>
                             <w:proofErr w:type="spellEnd"/>
                             <w:r>
@@ -5725,7 +5925,7 @@
                                 <w:sz w:val="19"/>
                                 <w:szCs w:val="19"/>
                               </w:rPr>
-                              <w:t>mpShaderBindingTable</w:t>
+                              <w:t>mpShaderTable</w:t>
                             </w:r>
                             <w:proofErr w:type="spellEnd"/>
                             <w:r>
@@ -5776,7 +5976,7 @@
                                 <w:sz w:val="19"/>
                                 <w:szCs w:val="19"/>
                               </w:rPr>
-                              <w:t>missSbtOffset</w:t>
+                              <w:t>missOffset</w:t>
                             </w:r>
                             <w:proofErr w:type="spellEnd"/>
                             <w:r>
@@ -5877,7 +6077,7 @@
                                 <w:sz w:val="19"/>
                                 <w:szCs w:val="19"/>
                               </w:rPr>
-                              <w:t>mSbtEntrySize</w:t>
+                              <w:t>mShaderTableEntrySize</w:t>
                             </w:r>
                             <w:proofErr w:type="spellEnd"/>
                             <w:r>
@@ -5972,7 +6172,7 @@
                                 <w:sz w:val="19"/>
                                 <w:szCs w:val="19"/>
                               </w:rPr>
-                              <w:t>mSbtEntrySize</w:t>
+                              <w:t>mShaderTableEntrySize</w:t>
                             </w:r>
                             <w:proofErr w:type="spellEnd"/>
                             <w:r>
@@ -6068,7 +6268,16 @@
                           <w:sz w:val="19"/>
                           <w:szCs w:val="19"/>
                         </w:rPr>
-                        <w:t>missSbtOffset</w:t>
+                        <w:t>missOffset</w:t>
+                      </w:r>
+                      <w:r>
+                        <w:rPr>
+                          <w:rFonts w:ascii="Consolas" w:hAnsi="Consolas" w:cs="Consolas"/>
+                          <w:color w:val="000000"/>
+                          <w:sz w:val="19"/>
+                          <w:szCs w:val="19"/>
+                        </w:rPr>
+                        <w:t xml:space="preserve"> </w:t>
                       </w:r>
                       <w:proofErr w:type="spellEnd"/>
                       <w:r>
@@ -6078,7 +6287,7 @@
                           <w:sz w:val="19"/>
                           <w:szCs w:val="19"/>
                         </w:rPr>
-                        <w:t xml:space="preserve"> = 1 * </w:t>
+                        <w:t xml:space="preserve">= 1 * </w:t>
                       </w:r>
                       <w:proofErr w:type="spellStart"/>
                       <w:r>
@@ -6088,7 +6297,25 @@
                           <w:sz w:val="19"/>
                           <w:szCs w:val="19"/>
                         </w:rPr>
-                        <w:t>mSbtEntrySize</w:t>
+                        <w:t>mS</w:t>
+                      </w:r>
+                      <w:r>
+                        <w:rPr>
+                          <w:rFonts w:ascii="Consolas" w:hAnsi="Consolas" w:cs="Consolas"/>
+                          <w:color w:val="000080"/>
+                          <w:sz w:val="19"/>
+                          <w:szCs w:val="19"/>
+                        </w:rPr>
+                        <w:t>haderTable</w:t>
+                      </w:r>
+                      <w:r>
+                        <w:rPr>
+                          <w:rFonts w:ascii="Consolas" w:hAnsi="Consolas" w:cs="Consolas"/>
+                          <w:color w:val="000080"/>
+                          <w:sz w:val="19"/>
+                          <w:szCs w:val="19"/>
+                        </w:rPr>
+                        <w:t>EntrySize</w:t>
                       </w:r>
                       <w:proofErr w:type="spellEnd"/>
                       <w:r>
@@ -6204,7 +6431,7 @@
                           <w:sz w:val="19"/>
                           <w:szCs w:val="19"/>
                         </w:rPr>
-                        <w:t>mpShaderBindingTable</w:t>
+                        <w:t>mpShaderTable</w:t>
                       </w:r>
                       <w:proofErr w:type="spellEnd"/>
                       <w:r>
@@ -6255,7 +6482,7 @@
                           <w:sz w:val="19"/>
                           <w:szCs w:val="19"/>
                         </w:rPr>
-                        <w:t>missSbtOffset</w:t>
+                        <w:t>missOffset</w:t>
                       </w:r>
                       <w:proofErr w:type="spellEnd"/>
                       <w:r>
@@ -6356,7 +6583,7 @@
                           <w:sz w:val="19"/>
                           <w:szCs w:val="19"/>
                         </w:rPr>
-                        <w:t>mSbtEntrySize</w:t>
+                        <w:t>mShaderTableEntrySize</w:t>
                       </w:r>
                       <w:proofErr w:type="spellEnd"/>
                       <w:r>
@@ -6451,7 +6678,7 @@
                           <w:sz w:val="19"/>
                           <w:szCs w:val="19"/>
                         </w:rPr>
-                        <w:t>mSbtEntrySize</w:t>
+                        <w:t>mShaderTableEntrySize</w:t>
                       </w:r>
                       <w:proofErr w:type="spellEnd"/>
                       <w:r>
@@ -6484,7 +6711,18 @@
     </w:p>
     <w:p>
       <w:r>
-        <w:t>Finally comes the hit-programs entries. It’s very similar to the miss-shaders entry. In our case, the first hit-entry is the second entry in the SBT.</w:t>
+        <w:t xml:space="preserve">Finally comes the hit-programs entries. It’s very similar to the miss-shaders entry. In our case, the first hit-entry is the second entry in the </w:t>
+      </w:r>
+      <w:proofErr w:type="spellStart"/>
+      <w:r>
+        <w:t>shader</w:t>
+      </w:r>
+      <w:proofErr w:type="spellEnd"/>
+      <w:r>
+        <w:t>-table</w:t>
+      </w:r>
+      <w:r>
+        <w:t>.</w:t>
       </w:r>
     </w:p>
     <w:p>
@@ -6590,7 +6828,16 @@
                                 <w:sz w:val="19"/>
                                 <w:szCs w:val="19"/>
                               </w:rPr>
-                              <w:t>hitSbtOffset</w:t>
+                              <w:t>hitOffset</w:t>
+                            </w:r>
+                            <w:r>
+                              <w:rPr>
+                                <w:rFonts w:ascii="Consolas" w:hAnsi="Consolas" w:cs="Consolas"/>
+                                <w:color w:val="000000"/>
+                                <w:sz w:val="19"/>
+                                <w:szCs w:val="19"/>
+                              </w:rPr>
+                              <w:t xml:space="preserve"> </w:t>
                             </w:r>
                             <w:proofErr w:type="spellEnd"/>
                             <w:r>
@@ -6600,7 +6847,7 @@
                                 <w:sz w:val="19"/>
                                 <w:szCs w:val="19"/>
                               </w:rPr>
-                              <w:t xml:space="preserve"> = 2 * </w:t>
+                              <w:t xml:space="preserve">= 2 * </w:t>
                             </w:r>
                             <w:proofErr w:type="spellStart"/>
                             <w:r>
@@ -6610,7 +6857,7 @@
                                 <w:sz w:val="19"/>
                                 <w:szCs w:val="19"/>
                               </w:rPr>
-                              <w:t>mSbtEntrySize</w:t>
+                              <w:t>mShaderTableEntrySize</w:t>
                             </w:r>
                             <w:proofErr w:type="spellEnd"/>
                             <w:r>
@@ -6726,9 +6973,18 @@
                                 <w:sz w:val="19"/>
                                 <w:szCs w:val="19"/>
                               </w:rPr>
-                              <w:t>mpShaderBindingTable</w:t>
+                              <w:t>mpShaderTable</w:t>
                             </w:r>
                             <w:proofErr w:type="spellEnd"/>
+                            <w:r>
+                              <w:rPr>
+                                <w:rFonts w:ascii="Consolas" w:hAnsi="Consolas" w:cs="Consolas"/>
+                                <w:color w:val="008080"/>
+                                <w:sz w:val="19"/>
+                                <w:szCs w:val="19"/>
+                              </w:rPr>
+                              <w:t xml:space="preserve"> </w:t>
+                            </w:r>
                             <w:r>
                               <w:rPr>
                                 <w:rFonts w:ascii="Consolas" w:hAnsi="Consolas" w:cs="Consolas"/>
@@ -6777,7 +7033,7 @@
                                 <w:sz w:val="19"/>
                                 <w:szCs w:val="19"/>
                               </w:rPr>
-                              <w:t>hitSbtOffset</w:t>
+                              <w:t>hitOffset</w:t>
                             </w:r>
                             <w:proofErr w:type="spellEnd"/>
                             <w:r>
@@ -6878,7 +7134,7 @@
                                 <w:sz w:val="19"/>
                                 <w:szCs w:val="19"/>
                               </w:rPr>
-                              <w:t>mSbtEntrySize</w:t>
+                              <w:t>mShaderTableEntrySize</w:t>
                             </w:r>
                             <w:proofErr w:type="spellEnd"/>
                             <w:r>
@@ -6973,7 +7229,7 @@
                                 <w:sz w:val="19"/>
                                 <w:szCs w:val="19"/>
                               </w:rPr>
-                              <w:t>mSbtEntrySize</w:t>
+                              <w:t>mShaderTableEntrySize</w:t>
                             </w:r>
                             <w:proofErr w:type="spellEnd"/>
                             <w:r>
@@ -7060,7 +7316,16 @@
                           <w:sz w:val="19"/>
                           <w:szCs w:val="19"/>
                         </w:rPr>
-                        <w:t>hitSbtOffset</w:t>
+                        <w:t>hitOffset</w:t>
+                      </w:r>
+                      <w:r>
+                        <w:rPr>
+                          <w:rFonts w:ascii="Consolas" w:hAnsi="Consolas" w:cs="Consolas"/>
+                          <w:color w:val="000000"/>
+                          <w:sz w:val="19"/>
+                          <w:szCs w:val="19"/>
+                        </w:rPr>
+                        <w:t xml:space="preserve"> </w:t>
                       </w:r>
                       <w:proofErr w:type="spellEnd"/>
                       <w:r>
@@ -7070,7 +7335,7 @@
                           <w:sz w:val="19"/>
                           <w:szCs w:val="19"/>
                         </w:rPr>
-                        <w:t xml:space="preserve"> = 2 * </w:t>
+                        <w:t xml:space="preserve">= 2 * </w:t>
                       </w:r>
                       <w:proofErr w:type="spellStart"/>
                       <w:r>
@@ -7080,7 +7345,7 @@
                           <w:sz w:val="19"/>
                           <w:szCs w:val="19"/>
                         </w:rPr>
-                        <w:t>mSbtEntrySize</w:t>
+                        <w:t>mShaderTableEntrySize</w:t>
                       </w:r>
                       <w:proofErr w:type="spellEnd"/>
                       <w:r>
@@ -7196,9 +7461,18 @@
                           <w:sz w:val="19"/>
                           <w:szCs w:val="19"/>
                         </w:rPr>
-                        <w:t>mpShaderBindingTable</w:t>
+                        <w:t>mpShaderTable</w:t>
                       </w:r>
                       <w:proofErr w:type="spellEnd"/>
+                      <w:r>
+                        <w:rPr>
+                          <w:rFonts w:ascii="Consolas" w:hAnsi="Consolas" w:cs="Consolas"/>
+                          <w:color w:val="008080"/>
+                          <w:sz w:val="19"/>
+                          <w:szCs w:val="19"/>
+                        </w:rPr>
+                        <w:t xml:space="preserve"> </w:t>
+                      </w:r>
                       <w:r>
                         <w:rPr>
                           <w:rFonts w:ascii="Consolas" w:hAnsi="Consolas" w:cs="Consolas"/>
@@ -7247,7 +7521,7 @@
                           <w:sz w:val="19"/>
                           <w:szCs w:val="19"/>
                         </w:rPr>
-                        <w:t>hitSbtOffset</w:t>
+                        <w:t>hitOffset</w:t>
                       </w:r>
                       <w:proofErr w:type="spellEnd"/>
                       <w:r>
@@ -7348,7 +7622,7 @@
                           <w:sz w:val="19"/>
                           <w:szCs w:val="19"/>
                         </w:rPr>
-                        <w:t>mSbtEntrySize</w:t>
+                        <w:t>mShaderTableEntrySize</w:t>
                       </w:r>
                       <w:proofErr w:type="spellEnd"/>
                       <w:r>
@@ -7443,7 +7717,7 @@
                           <w:sz w:val="19"/>
                           <w:szCs w:val="19"/>
                         </w:rPr>
-                        <w:t>mSbtEntrySize</w:t>
+                        <w:t>mShaderTableEntrySize</w:t>
                       </w:r>
                       <w:proofErr w:type="spellEnd"/>
                       <w:r>

</xml_diff>